<commit_message>
Update sample documentation for csharp-semantic and csharp-syntax-transform for VS 2015 RC
</commit_message>
<xml_diff>
--- a/docs/samples/csharp-semantic.docx
+++ b/docs/samples/csharp-semantic.docx
@@ -41,16 +41,7 @@
         <w:pStyle w:val="Subtitle"/>
       </w:pPr>
       <w:r>
-        <w:t>March</w:t>
-      </w:r>
-      <w:r>
-        <w:t xml:space="preserve"> </w:t>
-      </w:r>
-      <w:r>
-        <w:t>201</w:t>
-      </w:r>
-      <w:r>
-        <w:t>4</w:t>
+        <w:t>May 2015</w:t>
       </w:r>
     </w:p>
     <w:p>
@@ -72,6 +63,8 @@
       <w:r>
         <w:t>Getting Started: Syntax Analysis</w:t>
       </w:r>
+      <w:bookmarkStart w:id="0" w:name="_GoBack"/>
+      <w:bookmarkEnd w:id="0"/>
     </w:p>
     <w:p>
       <w:pPr>
@@ -82,7 +75,7 @@
         </w:numPr>
       </w:pPr>
       <w:r>
-        <w:t>Visual Studio 2013</w:t>
+        <w:t>Visual Studio 2015 RC</w:t>
       </w:r>
     </w:p>
     <w:p>
@@ -116,8 +109,6 @@
       <w:r>
         <w:t>Introduction</w:t>
       </w:r>
-      <w:bookmarkStart w:id="0" w:name="_GoBack"/>
-      <w:bookmarkEnd w:id="0"/>
     </w:p>
     <w:p>
       <w:r>
@@ -498,12 +489,14 @@
         <w:lastRenderedPageBreak/>
         <w:t xml:space="preserve">Like </w:t>
       </w:r>
+      <w:proofErr w:type="spellStart"/>
       <w:r>
         <w:rPr>
           <w:b/>
         </w:rPr>
         <w:t>SyntaxTree</w:t>
       </w:r>
+      <w:proofErr w:type="spellEnd"/>
       <w:r>
         <w:t xml:space="preserve">, </w:t>
       </w:r>
@@ -522,21 +515,25 @@
       <w:r>
         <w:t xml:space="preserve">specific derivatives. When creating an instance of Compilation you must invoke a factory method on the </w:t>
       </w:r>
+      <w:proofErr w:type="spellStart"/>
       <w:r>
         <w:rPr>
           <w:b/>
         </w:rPr>
         <w:t>CSharpCompilation</w:t>
       </w:r>
+      <w:proofErr w:type="spellEnd"/>
       <w:r>
         <w:t xml:space="preserve"> (or </w:t>
       </w:r>
+      <w:proofErr w:type="spellStart"/>
       <w:r>
         <w:rPr>
           <w:b/>
         </w:rPr>
         <w:t>VisualBasicCompilation</w:t>
       </w:r>
+      <w:proofErr w:type="spellEnd"/>
       <w:r>
         <w:t>) class.</w:t>
       </w:r>
@@ -637,12 +634,14 @@
       <w:r>
         <w:t>Name your project “</w:t>
       </w:r>
+      <w:proofErr w:type="spellStart"/>
       <w:r>
         <w:rPr>
           <w:b/>
         </w:rPr>
         <w:t>SemanticsCS</w:t>
       </w:r>
+      <w:proofErr w:type="spellEnd"/>
       <w:r>
         <w:t>” and click OK.</w:t>
       </w:r>
@@ -661,12 +660,14 @@
       <w:r>
         <w:t xml:space="preserve"> your </w:t>
       </w:r>
+      <w:proofErr w:type="spellStart"/>
       <w:r>
         <w:rPr>
           <w:b/>
         </w:rPr>
         <w:t>Program.cs</w:t>
       </w:r>
+      <w:proofErr w:type="spellEnd"/>
       <w:r>
         <w:t xml:space="preserve"> </w:t>
       </w:r>
@@ -1477,6 +1478,7 @@
       <w:r>
         <w:t xml:space="preserve">to construct a </w:t>
       </w:r>
+      <w:proofErr w:type="spellStart"/>
       <w:r>
         <w:rPr>
           <w:b/>
@@ -1489,6 +1491,7 @@
         </w:rPr>
         <w:t>ompilation</w:t>
       </w:r>
+      <w:proofErr w:type="spellEnd"/>
       <w:r>
         <w:t xml:space="preserve"> object:</w:t>
       </w:r>
@@ -1578,26 +1581,59 @@
       <w:r>
         <w:rPr>
           <w:rFonts w:cs="Consolas"/>
+          <w:color w:val="2B91AF"/>
+          <w:szCs w:val="18"/>
+        </w:rPr>
+        <w:t>Metadata</w:t>
+      </w:r>
+      <w:r>
+        <w:rPr>
+          <w:rFonts w:cs="Consolas"/>
+          <w:color w:val="2B91AF"/>
+          <w:szCs w:val="18"/>
+        </w:rPr>
+        <w:t>Reference</w:t>
+      </w:r>
+      <w:r>
+        <w:rPr>
+          <w:rFonts w:cs="Consolas"/>
+          <w:color w:val="000000"/>
+          <w:szCs w:val="18"/>
+        </w:rPr>
+        <w:t>.</w:t>
+      </w:r>
+      <w:r>
+        <w:rPr>
+          <w:rFonts w:cs="Consolas"/>
+          <w:color w:val="000000"/>
+          <w:szCs w:val="18"/>
+        </w:rPr>
+        <w:t>CreateFromAssembly</w:t>
+      </w:r>
+      <w:r>
+        <w:rPr>
+          <w:rFonts w:cs="Consolas"/>
+          <w:color w:val="000000"/>
+          <w:szCs w:val="18"/>
+        </w:rPr>
+        <w:t>(</w:t>
+      </w:r>
+      <w:r>
+        <w:rPr>
+          <w:rFonts w:cs="Consolas"/>
+          <w:color w:val="000000"/>
+          <w:szCs w:val="18"/>
+        </w:rPr>
+        <w:br/>
+        <w:t xml:space="preserve">                                                        </w:t>
+      </w:r>
+      <w:r>
+        <w:rPr>
+          <w:rFonts w:cs="Consolas"/>
           <w:color w:val="0000FF"/>
           <w:szCs w:val="18"/>
         </w:rPr>
-        <w:t>new</w:t>
-      </w:r>
-      <w:r>
-        <w:rPr>
-          <w:rFonts w:cs="Consolas"/>
-          <w:color w:val="000000"/>
-          <w:szCs w:val="18"/>
-        </w:rPr>
-        <w:t xml:space="preserve"> </w:t>
-      </w:r>
-      <w:r>
-        <w:rPr>
-          <w:rFonts w:cs="Consolas"/>
-          <w:color w:val="2B91AF"/>
-          <w:szCs w:val="18"/>
-        </w:rPr>
-        <w:t>MetadataFileReference</w:t>
+        <w:t>typeof</w:t>
       </w:r>
       <w:r>
         <w:rPr>
@@ -1610,34 +1646,9 @@
       <w:r>
         <w:rPr>
           <w:rFonts w:cs="Consolas"/>
-          <w:color w:val="000000"/>
-          <w:szCs w:val="18"/>
-        </w:rPr>
-        <w:br/>
-        <w:t xml:space="preserve">                                                        </w:t>
-      </w:r>
-      <w:r>
-        <w:rPr>
-          <w:rFonts w:cs="Consolas"/>
           <w:color w:val="0000FF"/>
           <w:szCs w:val="18"/>
         </w:rPr>
-        <w:t>typeof</w:t>
-      </w:r>
-      <w:r>
-        <w:rPr>
-          <w:rFonts w:cs="Consolas"/>
-          <w:color w:val="000000"/>
-          <w:szCs w:val="18"/>
-        </w:rPr>
-        <w:t>(</w:t>
-      </w:r>
-      <w:r>
-        <w:rPr>
-          <w:rFonts w:cs="Consolas"/>
-          <w:color w:val="0000FF"/>
-          <w:szCs w:val="18"/>
-        </w:rPr>
         <w:t>object</w:t>
       </w:r>
       <w:r>
@@ -1646,7 +1657,7 @@
           <w:color w:val="000000"/>
           <w:szCs w:val="18"/>
         </w:rPr>
-        <w:t>).Assembly.Location))</w:t>
+        <w:t>).Assembly))</w:t>
       </w:r>
       <w:r>
         <w:rPr>
@@ -1733,7 +1744,15 @@
         </w:numPr>
       </w:pPr>
       <w:r>
-        <w:t>Inspect the root variable in the debugger by hovering over it and expanding the datatip.</w:t>
+        <w:t xml:space="preserve">Inspect the root variable in the debugger by hovering over it and expanding the </w:t>
+      </w:r>
+      <w:proofErr w:type="spellStart"/>
+      <w:r>
+        <w:t>datatip</w:t>
+      </w:r>
+      <w:proofErr w:type="spellEnd"/>
+      <w:r>
+        <w:t>.</w:t>
       </w:r>
     </w:p>
     <w:p>
@@ -1741,8 +1760,13 @@
         <w:pStyle w:val="Heading1"/>
       </w:pPr>
       <w:r>
-        <w:t>The SemanticModel</w:t>
-      </w:r>
+        <w:t xml:space="preserve">The </w:t>
+      </w:r>
+      <w:proofErr w:type="spellStart"/>
+      <w:r>
+        <w:t>SemanticModel</w:t>
+      </w:r>
+      <w:proofErr w:type="spellEnd"/>
     </w:p>
     <w:p>
       <w:r>
@@ -1757,21 +1781,25 @@
       <w:r>
         <w:t xml:space="preserve"> you can ask it for a </w:t>
       </w:r>
+      <w:proofErr w:type="spellStart"/>
       <w:r>
         <w:rPr>
           <w:b/>
         </w:rPr>
         <w:t>SemanticModel</w:t>
       </w:r>
+      <w:proofErr w:type="spellEnd"/>
       <w:r>
         <w:t xml:space="preserve"> for any </w:t>
       </w:r>
+      <w:proofErr w:type="spellStart"/>
       <w:r>
         <w:rPr>
           <w:b/>
         </w:rPr>
         <w:t>SyntaxTree</w:t>
       </w:r>
+      <w:proofErr w:type="spellEnd"/>
       <w:r>
         <w:t xml:space="preserve"> </w:t>
       </w:r>
@@ -1787,12 +1815,14 @@
       <w:r>
         <w:t xml:space="preserve">. </w:t>
       </w:r>
+      <w:proofErr w:type="spellStart"/>
       <w:r>
         <w:rPr>
           <w:b/>
         </w:rPr>
         <w:t>SemanticModels</w:t>
       </w:r>
+      <w:proofErr w:type="spellEnd"/>
       <w:r>
         <w:t xml:space="preserve"> can be queried to answer questions like “What names are in scope at this location?” “What members are accessible from this method?” “What variables are used in this block of text?” and “What does this name/expression refer to?”</w:t>
       </w:r>
@@ -1815,15 +1845,18 @@
       <w:r>
         <w:t xml:space="preserve">a </w:t>
       </w:r>
+      <w:proofErr w:type="spellStart"/>
       <w:r>
         <w:rPr>
           <w:b/>
         </w:rPr>
         <w:t>SemanticModel</w:t>
       </w:r>
+      <w:proofErr w:type="spellEnd"/>
       <w:r>
         <w:t xml:space="preserve"> object for our HelloWorld </w:t>
       </w:r>
+      <w:proofErr w:type="spellStart"/>
       <w:r>
         <w:rPr>
           <w:b/>
@@ -1836,6 +1869,7 @@
         </w:rPr>
         <w:t>ree</w:t>
       </w:r>
+      <w:proofErr w:type="spellEnd"/>
       <w:r>
         <w:t>. Once the model is obtained</w:t>
       </w:r>
@@ -1908,21 +1942,25 @@
       <w:r>
         <w:t xml:space="preserve"> a </w:t>
       </w:r>
+      <w:proofErr w:type="spellStart"/>
       <w:r>
         <w:rPr>
           <w:b/>
         </w:rPr>
         <w:t>SemanticModel</w:t>
       </w:r>
+      <w:proofErr w:type="spellEnd"/>
       <w:r>
         <w:t xml:space="preserve"> for the HelloWorld </w:t>
       </w:r>
+      <w:proofErr w:type="spellStart"/>
       <w:r>
         <w:rPr>
           <w:b/>
         </w:rPr>
         <w:t>SyntaxTree</w:t>
       </w:r>
+      <w:proofErr w:type="spellEnd"/>
       <w:r>
         <w:t xml:space="preserve"> and stores it in a new variable</w:t>
       </w:r>
@@ -2046,6 +2084,7 @@
       <w:r>
         <w:t xml:space="preserve"> using the </w:t>
       </w:r>
+      <w:proofErr w:type="spellStart"/>
       <w:r>
         <w:rPr>
           <w:b/>
@@ -2064,6 +2103,7 @@
         </w:rPr>
         <w:t>Info</w:t>
       </w:r>
+      <w:proofErr w:type="spellEnd"/>
       <w:r>
         <w:t xml:space="preserve"> method</w:t>
       </w:r>
@@ -2129,18 +2169,29 @@
       <w:r>
         <w:t xml:space="preserve">Execute this statement and hover over the </w:t>
       </w:r>
+      <w:proofErr w:type="spellStart"/>
       <w:r>
         <w:rPr>
           <w:b/>
         </w:rPr>
         <w:t>nameInfo</w:t>
       </w:r>
-      <w:r>
-        <w:t xml:space="preserve"> variable and expand the datatip to i</w:t>
+      <w:proofErr w:type="spellEnd"/>
+      <w:r>
+        <w:t xml:space="preserve"> variable and expand the </w:t>
+      </w:r>
+      <w:proofErr w:type="spellStart"/>
+      <w:r>
+        <w:t>datatip</w:t>
+      </w:r>
+      <w:proofErr w:type="spellEnd"/>
+      <w:r>
+        <w:t xml:space="preserve"> to i</w:t>
       </w:r>
       <w:r>
         <w:t xml:space="preserve">nspect the </w:t>
       </w:r>
+      <w:proofErr w:type="spellStart"/>
       <w:r>
         <w:rPr>
           <w:b/>
@@ -2159,6 +2210,7 @@
         </w:rPr>
         <w:t>Info</w:t>
       </w:r>
+      <w:proofErr w:type="spellEnd"/>
       <w:r>
         <w:t xml:space="preserve"> object returned.</w:t>
       </w:r>
@@ -2223,21 +2275,25 @@
       <w:r>
         <w:t xml:space="preserve">Note that the </w:t>
       </w:r>
+      <w:proofErr w:type="spellStart"/>
       <w:r>
         <w:rPr>
           <w:b/>
         </w:rPr>
         <w:t>Symbol.Kind</w:t>
       </w:r>
+      <w:proofErr w:type="spellEnd"/>
       <w:r>
         <w:t xml:space="preserve"> property returns the value </w:t>
       </w:r>
+      <w:proofErr w:type="spellStart"/>
       <w:r>
         <w:rPr>
           <w:b/>
         </w:rPr>
         <w:t>SymbolKind.Namespace</w:t>
       </w:r>
+      <w:proofErr w:type="spellEnd"/>
       <w:r>
         <w:t>.</w:t>
       </w:r>
@@ -2253,12 +2309,14 @@
       <w:r>
         <w:t xml:space="preserve">Cast the symbol to a </w:t>
       </w:r>
+      <w:proofErr w:type="spellStart"/>
       <w:r>
         <w:rPr>
           <w:b/>
         </w:rPr>
         <w:t>NamespaceSymbol</w:t>
       </w:r>
+      <w:proofErr w:type="spellEnd"/>
       <w:r>
         <w:t xml:space="preserve"> instance and </w:t>
       </w:r>
@@ -2333,14 +2391,24 @@
       <w:r>
         <w:t xml:space="preserve">Execute this statement and examine the </w:t>
       </w:r>
+      <w:proofErr w:type="spellStart"/>
       <w:r>
         <w:rPr>
           <w:b/>
         </w:rPr>
         <w:t>systemSymbol</w:t>
       </w:r>
-      <w:r>
-        <w:t xml:space="preserve"> variable using the debugger datatips.</w:t>
+      <w:proofErr w:type="spellEnd"/>
+      <w:r>
+        <w:t xml:space="preserve"> variable using the debugger </w:t>
+      </w:r>
+      <w:proofErr w:type="spellStart"/>
+      <w:r>
+        <w:t>datatips</w:t>
+      </w:r>
+      <w:proofErr w:type="spellEnd"/>
+      <w:r>
+        <w:t>.</w:t>
       </w:r>
     </w:p>
     <w:p>
@@ -2704,6 +2772,7 @@
         </w:rPr>
         <w:br/>
       </w:r>
+      <w:proofErr w:type="spellStart"/>
       <w:r>
         <w:rPr>
           <w:rFonts w:ascii="Consolas" w:hAnsi="Consolas" w:cs="Consolas"/>
@@ -2713,6 +2782,7 @@
         </w:rPr>
         <w:t>StubHelpers</w:t>
       </w:r>
+      <w:proofErr w:type="spellEnd"/>
       <w:r>
         <w:rPr>
           <w:rFonts w:ascii="Consolas" w:hAnsi="Consolas" w:cs="Consolas"/>
@@ -2844,18 +2914,21 @@
       <w:r>
         <w:t xml:space="preserve">” string literal in the </w:t>
       </w:r>
+      <w:proofErr w:type="spellStart"/>
       <w:r>
         <w:rPr>
           <w:b/>
         </w:rPr>
         <w:t>SyntaxTree</w:t>
       </w:r>
+      <w:proofErr w:type="spellEnd"/>
       <w:r>
         <w:t xml:space="preserve"> and store it in a variable (i</w:t>
       </w:r>
       <w:r>
         <w:t xml:space="preserve">t should be the only </w:t>
       </w:r>
+      <w:proofErr w:type="spellStart"/>
       <w:r>
         <w:rPr>
           <w:b/>
@@ -2868,6 +2941,7 @@
         </w:rPr>
         <w:t>ExpressionSyntax</w:t>
       </w:r>
+      <w:proofErr w:type="spellEnd"/>
       <w:r>
         <w:t xml:space="preserve"> </w:t>
       </w:r>
@@ -2977,6 +3051,7 @@
       <w:r>
         <w:t xml:space="preserve">et the </w:t>
       </w:r>
+      <w:proofErr w:type="spellStart"/>
       <w:r>
         <w:rPr>
           <w:b/>
@@ -2989,6 +3064,7 @@
         </w:rPr>
         <w:t>Info</w:t>
       </w:r>
+      <w:proofErr w:type="spellEnd"/>
       <w:r>
         <w:t xml:space="preserve"> for this expression:</w:t>
       </w:r>
@@ -3048,12 +3124,14 @@
       <w:r>
         <w:t xml:space="preserve">Execute this statement and examine the </w:t>
       </w:r>
+      <w:proofErr w:type="spellStart"/>
       <w:r>
         <w:rPr>
           <w:b/>
         </w:rPr>
         <w:t>literalInfo</w:t>
       </w:r>
+      <w:proofErr w:type="spellEnd"/>
       <w:r>
         <w:t>.</w:t>
       </w:r>
@@ -3078,6 +3156,7 @@
       <w:r>
         <w:t xml:space="preserve"> property is not null and returns the </w:t>
       </w:r>
+      <w:proofErr w:type="spellStart"/>
       <w:r>
         <w:rPr>
           <w:b/>
@@ -3096,24 +3175,29 @@
         </w:rPr>
         <w:t>Symbol</w:t>
       </w:r>
+      <w:proofErr w:type="spellEnd"/>
       <w:r>
         <w:t xml:space="preserve"> for the </w:t>
       </w:r>
+      <w:proofErr w:type="spellStart"/>
       <w:r>
         <w:rPr>
           <w:b/>
         </w:rPr>
         <w:t>System.String</w:t>
       </w:r>
+      <w:proofErr w:type="spellEnd"/>
       <w:r>
         <w:t xml:space="preserve"> type because the string literal expression has a compile-time type of </w:t>
       </w:r>
+      <w:proofErr w:type="spellStart"/>
       <w:r>
         <w:rPr>
           <w:b/>
         </w:rPr>
         <w:t>System.String</w:t>
       </w:r>
+      <w:proofErr w:type="spellEnd"/>
     </w:p>
     <w:p>
       <w:pPr>
@@ -3147,12 +3231,14 @@
       <w:r>
         <w:t xml:space="preserve">of the </w:t>
       </w:r>
+      <w:proofErr w:type="spellStart"/>
       <w:r>
         <w:rPr>
           <w:b/>
         </w:rPr>
         <w:t>System.String</w:t>
       </w:r>
+      <w:proofErr w:type="spellEnd"/>
       <w:r>
         <w:t xml:space="preserve"> </w:t>
       </w:r>
@@ -3762,6 +3848,7 @@
         </w:rPr>
         <w:br/>
       </w:r>
+      <w:proofErr w:type="spellStart"/>
       <w:r>
         <w:rPr>
           <w:rFonts w:ascii="Consolas" w:hAnsi="Consolas" w:cs="Consolas"/>
@@ -3771,6 +3858,7 @@
         </w:rPr>
         <w:t>TrimStart</w:t>
       </w:r>
+      <w:proofErr w:type="spellEnd"/>
       <w:r>
         <w:rPr>
           <w:rFonts w:ascii="Consolas" w:hAnsi="Consolas" w:cs="Consolas"/>
@@ -3780,6 +3868,7 @@
         </w:rPr>
         <w:br/>
       </w:r>
+      <w:proofErr w:type="spellStart"/>
       <w:r>
         <w:rPr>
           <w:rFonts w:ascii="Consolas" w:hAnsi="Consolas" w:cs="Consolas"/>
@@ -3789,6 +3878,7 @@
         </w:rPr>
         <w:t>TrimEnd</w:t>
       </w:r>
+      <w:proofErr w:type="spellEnd"/>
       <w:r>
         <w:rPr>
           <w:rFonts w:ascii="Consolas" w:hAnsi="Consolas" w:cs="Consolas"/>
@@ -3816,6 +3906,7 @@
         </w:rPr>
         <w:br/>
       </w:r>
+      <w:proofErr w:type="spellStart"/>
       <w:r>
         <w:rPr>
           <w:rFonts w:ascii="Consolas" w:hAnsi="Consolas" w:cs="Consolas"/>
@@ -3825,6 +3916,7 @@
         </w:rPr>
         <w:t>PadLeft</w:t>
       </w:r>
+      <w:proofErr w:type="spellEnd"/>
       <w:r>
         <w:rPr>
           <w:rFonts w:ascii="Consolas" w:hAnsi="Consolas" w:cs="Consolas"/>
@@ -3834,6 +3926,7 @@
         </w:rPr>
         <w:br/>
       </w:r>
+      <w:proofErr w:type="spellStart"/>
       <w:r>
         <w:rPr>
           <w:rFonts w:ascii="Consolas" w:hAnsi="Consolas" w:cs="Consolas"/>
@@ -3843,6 +3936,7 @@
         </w:rPr>
         <w:t>PadRight</w:t>
       </w:r>
+      <w:proofErr w:type="spellEnd"/>
       <w:r>
         <w:rPr>
           <w:rFonts w:ascii="Consolas" w:hAnsi="Consolas" w:cs="Consolas"/>
@@ -3852,6 +3946,7 @@
         </w:rPr>
         <w:br/>
       </w:r>
+      <w:proofErr w:type="spellStart"/>
       <w:r>
         <w:rPr>
           <w:rFonts w:ascii="Consolas" w:hAnsi="Consolas" w:cs="Consolas"/>
@@ -3861,6 +3956,7 @@
         </w:rPr>
         <w:t>ToLower</w:t>
       </w:r>
+      <w:proofErr w:type="spellEnd"/>
       <w:r>
         <w:rPr>
           <w:rFonts w:ascii="Consolas" w:hAnsi="Consolas" w:cs="Consolas"/>
@@ -3870,6 +3966,7 @@
         </w:rPr>
         <w:br/>
       </w:r>
+      <w:proofErr w:type="spellStart"/>
       <w:r>
         <w:rPr>
           <w:rFonts w:ascii="Consolas" w:hAnsi="Consolas" w:cs="Consolas"/>
@@ -3879,6 +3976,7 @@
         </w:rPr>
         <w:t>ToLowerInvariant</w:t>
       </w:r>
+      <w:proofErr w:type="spellEnd"/>
       <w:r>
         <w:rPr>
           <w:rFonts w:ascii="Consolas" w:hAnsi="Consolas" w:cs="Consolas"/>
@@ -3888,6 +3986,7 @@
         </w:rPr>
         <w:br/>
       </w:r>
+      <w:proofErr w:type="spellStart"/>
       <w:r>
         <w:rPr>
           <w:rFonts w:ascii="Consolas" w:hAnsi="Consolas" w:cs="Consolas"/>
@@ -3897,6 +3996,7 @@
         </w:rPr>
         <w:t>ToUpper</w:t>
       </w:r>
+      <w:proofErr w:type="spellEnd"/>
       <w:r>
         <w:rPr>
           <w:rFonts w:ascii="Consolas" w:hAnsi="Consolas" w:cs="Consolas"/>
@@ -3906,6 +4006,7 @@
         </w:rPr>
         <w:br/>
       </w:r>
+      <w:proofErr w:type="spellStart"/>
       <w:r>
         <w:rPr>
           <w:rFonts w:ascii="Consolas" w:hAnsi="Consolas" w:cs="Consolas"/>
@@ -3915,6 +4016,7 @@
         </w:rPr>
         <w:t>ToUpperInvariant</w:t>
       </w:r>
+      <w:proofErr w:type="spellEnd"/>
       <w:r>
         <w:rPr>
           <w:rFonts w:ascii="Consolas" w:hAnsi="Consolas" w:cs="Consolas"/>
@@ -3924,6 +4026,7 @@
         </w:rPr>
         <w:br/>
       </w:r>
+      <w:proofErr w:type="spellStart"/>
       <w:r>
         <w:rPr>
           <w:rFonts w:ascii="Consolas" w:hAnsi="Consolas" w:cs="Consolas"/>
@@ -3933,6 +4036,7 @@
         </w:rPr>
         <w:t>ToString</w:t>
       </w:r>
+      <w:proofErr w:type="spellEnd"/>
       <w:r>
         <w:rPr>
           <w:rFonts w:ascii="Consolas" w:hAnsi="Consolas" w:cs="Consolas"/>
@@ -4032,6 +4136,7 @@
         </w:rPr>
         <w:br/>
       </w:r>
+      <w:proofErr w:type="spellStart"/>
       <w:r>
         <w:rPr>
           <w:rFonts w:ascii="Consolas" w:hAnsi="Consolas" w:cs="Consolas"/>
@@ -4041,6 +4146,7 @@
         </w:rPr>
         <w:t>Concat</w:t>
       </w:r>
+      <w:proofErr w:type="spellEnd"/>
       <w:r>
         <w:rPr>
           <w:rFonts w:ascii="Consolas" w:hAnsi="Consolas" w:cs="Consolas"/>
@@ -4068,6 +4174,7 @@
         </w:rPr>
         <w:br/>
       </w:r>
+      <w:proofErr w:type="spellStart"/>
       <w:r>
         <w:rPr>
           <w:rFonts w:ascii="Consolas" w:hAnsi="Consolas" w:cs="Consolas"/>
@@ -4077,6 +4184,7 @@
         </w:rPr>
         <w:t>IsInterned</w:t>
       </w:r>
+      <w:proofErr w:type="spellEnd"/>
       <w:r>
         <w:rPr>
           <w:rFonts w:ascii="Consolas" w:hAnsi="Consolas" w:cs="Consolas"/>
@@ -4100,12 +4208,14 @@
         <w:lastRenderedPageBreak/>
         <w:t xml:space="preserve">Your </w:t>
       </w:r>
+      <w:proofErr w:type="spellStart"/>
       <w:r>
         <w:rPr>
           <w:b/>
         </w:rPr>
         <w:t>Program.cs</w:t>
       </w:r>
+      <w:proofErr w:type="spellEnd"/>
       <w:r>
         <w:t xml:space="preserve"> file should now look like</w:t>
       </w:r>
@@ -4772,26 +4882,34 @@
       <w:r>
         <w:rPr>
           <w:rFonts w:cs="Consolas"/>
-          <w:color w:val="0000FF"/>
-          <w:szCs w:val="18"/>
-        </w:rPr>
-        <w:t>new</w:t>
-      </w:r>
-      <w:r>
-        <w:rPr>
-          <w:rFonts w:cs="Consolas"/>
-          <w:color w:val="000000"/>
-          <w:szCs w:val="18"/>
-        </w:rPr>
-        <w:t xml:space="preserve"> </w:t>
-      </w:r>
-      <w:r>
-        <w:rPr>
-          <w:rFonts w:cs="Consolas"/>
           <w:color w:val="2B91AF"/>
           <w:szCs w:val="18"/>
         </w:rPr>
-        <w:t>MetadataFileReference</w:t>
+        <w:t>Metadata</w:t>
+      </w:r>
+      <w:r>
+        <w:rPr>
+          <w:rFonts w:cs="Consolas"/>
+          <w:color w:val="2B91AF"/>
+          <w:szCs w:val="18"/>
+        </w:rPr>
+        <w:t>Reference</w:t>
+      </w:r>
+      <w:r>
+        <w:rPr>
+          <w:rFonts w:cs="Consolas"/>
+          <w:color w:val="000000"/>
+          <w:szCs w:val="18"/>
+        </w:rPr>
+        <w:t>.</w:t>
+      </w:r>
+      <w:r>
+        <w:rPr>
+          <w:rFonts w:cs="Consolas"/>
+          <w:color w:val="000000"/>
+          <w:szCs w:val="18"/>
+        </w:rPr>
+        <w:t>CreateFromAssembly</w:t>
       </w:r>
       <w:r>
         <w:rPr>
@@ -10107,7 +10225,6 @@
       <w:spacing w:after="0" w:line="240" w:lineRule="auto"/>
     </w:pPr>
     <w:tblPr>
-      <w:tblInd w:w="0" w:type="dxa"/>
       <w:tblBorders>
         <w:top w:val="single" w:sz="4" w:space="0" w:color="auto"/>
         <w:left w:val="single" w:sz="4" w:space="0" w:color="auto"/>
@@ -10116,12 +10233,6 @@
         <w:insideH w:val="single" w:sz="4" w:space="0" w:color="auto"/>
         <w:insideV w:val="single" w:sz="4" w:space="0" w:color="auto"/>
       </w:tblBorders>
-      <w:tblCellMar>
-        <w:top w:w="0" w:type="dxa"/>
-        <w:left w:w="108" w:type="dxa"/>
-        <w:bottom w:w="0" w:type="dxa"/>
-        <w:right w:w="108" w:type="dxa"/>
-      </w:tblCellMar>
     </w:tblPr>
   </w:style>
   <w:style w:type="character" w:styleId="CommentReference">

</xml_diff>

<commit_message>
C# and VB Semantic Analysis Sample Docs Update
</commit_message>
<xml_diff>
--- a/docs/samples/csharp-semantic.docx
+++ b/docs/samples/csharp-semantic.docx
@@ -41,16 +41,7 @@
         <w:pStyle w:val="Subtitle"/>
       </w:pPr>
       <w:r>
-        <w:t>March</w:t>
-      </w:r>
-      <w:r>
-        <w:t xml:space="preserve"> </w:t>
-      </w:r>
-      <w:r>
-        <w:t>201</w:t>
-      </w:r>
-      <w:r>
-        <w:t>4</w:t>
+        <w:t>August 2015</w:t>
       </w:r>
     </w:p>
     <w:p>
@@ -82,7 +73,7 @@
         </w:numPr>
       </w:pPr>
       <w:r>
-        <w:t>Visual Studio 2013</w:t>
+        <w:t>Visual Studio 2015</w:t>
       </w:r>
     </w:p>
     <w:p>
@@ -94,32 +85,18 @@
         </w:numPr>
       </w:pPr>
       <w:r>
-        <w:t>“Roslyn” End User Preview</w:t>
+        <w:t>.NET Compiler Platform SDK</w:t>
       </w:r>
     </w:p>
     <w:p>
       <w:pPr>
-        <w:pStyle w:val="ListParagraph"/>
-        <w:numPr>
-          <w:ilvl w:val="0"/>
-          <w:numId w:val="36"/>
-        </w:numPr>
-      </w:pPr>
-      <w:r>
-        <w:t>“Roslyn” SDK Project Templates</w:t>
+        <w:pStyle w:val="Heading1"/>
+      </w:pPr>
+      <w:r>
+        <w:t>Introduction</w:t>
       </w:r>
     </w:p>
     <w:p>
-      <w:pPr>
-        <w:pStyle w:val="Heading1"/>
-      </w:pPr>
-      <w:r>
-        <w:t>Introduction</w:t>
-      </w:r>
-      <w:bookmarkStart w:id="0" w:name="_GoBack"/>
-      <w:bookmarkEnd w:id="0"/>
-    </w:p>
-    <w:p>
       <w:r>
         <w:t>Today</w:t>
       </w:r>
@@ -193,7 +170,13 @@
         <w:t xml:space="preserve">and understand </w:t>
       </w:r>
       <w:r>
-        <w:t xml:space="preserve">code with confidence that </w:t>
+        <w:t xml:space="preserve">code with confidence </w:t>
+      </w:r>
+      <w:r>
+        <w:t xml:space="preserve">that </w:t>
+      </w:r>
+      <w:r>
+        <w:t xml:space="preserve">that </w:t>
       </w:r>
       <w:r>
         <w:t>information is accurate and complete</w:t>
@@ -495,7 +478,6 @@
     </w:p>
     <w:p>
       <w:r>
-        <w:lastRenderedPageBreak/>
         <w:t xml:space="preserve">Like </w:t>
       </w:r>
       <w:r>
@@ -546,6 +528,7 @@
         <w:pStyle w:val="Heading3"/>
       </w:pPr>
       <w:r>
+        <w:lastRenderedPageBreak/>
         <w:t>Example – Creating a compilation</w:t>
       </w:r>
     </w:p>
@@ -587,10 +570,13 @@
         </w:numPr>
       </w:pPr>
       <w:r>
-        <w:t xml:space="preserve">Create a new C# Roslyn Console </w:t>
-      </w:r>
-      <w:r>
-        <w:t>Application project.</w:t>
+        <w:t xml:space="preserve">Create a new C# </w:t>
+      </w:r>
+      <w:r>
+        <w:t>Stand-Alone Code Analysis Tool</w:t>
+      </w:r>
+      <w:r>
+        <w:t xml:space="preserve"> project.</w:t>
       </w:r>
     </w:p>
     <w:p>
@@ -620,10 +606,16 @@
         <w:rPr>
           <w:b/>
         </w:rPr>
-        <w:t>Roslyn</w:t>
-      </w:r>
-      <w:r>
-        <w:t>, choose “Console Application”.</w:t>
+        <w:t>Extensibility</w:t>
+      </w:r>
+      <w:r>
+        <w:t>, choose “</w:t>
+      </w:r>
+      <w:r>
+        <w:t>Stand-Alone Code Analysis Tool</w:t>
+      </w:r>
+      <w:r>
+        <w:t>”.</w:t>
       </w:r>
     </w:p>
     <w:p>
@@ -1459,7 +1451,6 @@
         </w:numPr>
       </w:pPr>
       <w:r>
-        <w:lastRenderedPageBreak/>
         <w:t xml:space="preserve">Next, add this code </w:t>
       </w:r>
       <w:r>
@@ -1507,6 +1498,7 @@
           <w:color w:val="000000"/>
           <w:szCs w:val="18"/>
         </w:rPr>
+        <w:lastRenderedPageBreak/>
         <w:t xml:space="preserve">            </w:t>
       </w:r>
       <w:r>
@@ -1578,34 +1570,18 @@
       <w:r>
         <w:rPr>
           <w:rFonts w:cs="Consolas"/>
-          <w:color w:val="0000FF"/>
-          <w:szCs w:val="18"/>
-        </w:rPr>
-        <w:t>new</w:t>
-      </w:r>
-      <w:r>
-        <w:rPr>
-          <w:rFonts w:cs="Consolas"/>
-          <w:color w:val="000000"/>
-          <w:szCs w:val="18"/>
-        </w:rPr>
-        <w:t xml:space="preserve"> </w:t>
-      </w:r>
-      <w:r>
-        <w:rPr>
-          <w:rFonts w:cs="Consolas"/>
           <w:color w:val="2B91AF"/>
-          <w:szCs w:val="18"/>
-        </w:rPr>
-        <w:t>MetadataFileReference</w:t>
-      </w:r>
-      <w:r>
-        <w:rPr>
-          <w:rFonts w:cs="Consolas"/>
-          <w:color w:val="000000"/>
-          <w:szCs w:val="18"/>
-        </w:rPr>
-        <w:t>(</w:t>
+          <w:szCs w:val="19"/>
+        </w:rPr>
+        <w:t>MetadataReference</w:t>
+      </w:r>
+      <w:r>
+        <w:rPr>
+          <w:rFonts w:cs="Consolas"/>
+          <w:color w:val="000000"/>
+          <w:szCs w:val="19"/>
+        </w:rPr>
+        <w:t>.CreateFromFile(</w:t>
       </w:r>
       <w:r>
         <w:rPr>
@@ -1663,7 +1639,7 @@
         <w:pStyle w:val="ListParagraph"/>
         <w:numPr>
           <w:ilvl w:val="0"/>
-          <w:numId w:val="10"/>
+          <w:numId w:val="34"/>
         </w:numPr>
       </w:pPr>
       <w:r>
@@ -1705,7 +1681,7 @@
         <w:pStyle w:val="ListParagraph"/>
         <w:numPr>
           <w:ilvl w:val="0"/>
-          <w:numId w:val="10"/>
+          <w:numId w:val="34"/>
         </w:numPr>
       </w:pPr>
       <w:r>
@@ -1729,7 +1705,7 @@
         <w:pStyle w:val="ListParagraph"/>
         <w:numPr>
           <w:ilvl w:val="0"/>
-          <w:numId w:val="10"/>
+          <w:numId w:val="34"/>
         </w:numPr>
       </w:pPr>
       <w:r>
@@ -2172,7 +2148,6 @@
         </w:numPr>
       </w:pPr>
       <w:r>
-        <w:lastRenderedPageBreak/>
         <w:t xml:space="preserve">Note the </w:t>
       </w:r>
       <w:r>
@@ -2221,6 +2196,7 @@
         </w:numPr>
       </w:pPr>
       <w:r>
+        <w:lastRenderedPageBreak/>
         <w:t xml:space="preserve">Note that the </w:t>
       </w:r>
       <w:r>
@@ -2505,7 +2481,13 @@
         </w:numPr>
       </w:pPr>
       <w:r>
-        <w:t>Press Ctrl+F5 to run the program. You should see the following output:</w:t>
+        <w:t>Press Ctrl+F5 to run the program</w:t>
+      </w:r>
+      <w:r>
+        <w:t xml:space="preserve"> without debugging it</w:t>
+      </w:r>
+      <w:r>
+        <w:t>. You should see the following output:</w:t>
       </w:r>
     </w:p>
     <w:p>
@@ -2695,6 +2677,8 @@
         </w:rPr>
         <w:t>Security</w:t>
       </w:r>
+      <w:bookmarkStart w:id="0" w:name="_GoBack"/>
+      <w:bookmarkEnd w:id="0"/>
       <w:r>
         <w:rPr>
           <w:rFonts w:ascii="Consolas" w:hAnsi="Consolas" w:cs="Consolas"/>
@@ -2971,7 +2955,6 @@
         </w:numPr>
       </w:pPr>
       <w:r>
-        <w:lastRenderedPageBreak/>
         <w:t>Add the following code to g</w:t>
       </w:r>
       <w:r>
@@ -3046,6 +3029,7 @@
         </w:numPr>
       </w:pPr>
       <w:r>
+        <w:lastRenderedPageBreak/>
         <w:t xml:space="preserve">Execute this statement and examine the </w:t>
       </w:r>
       <w:r>
@@ -3683,7 +3667,7 @@
         </w:numPr>
       </w:pPr>
       <w:r>
-        <w:t>Press Ctrl+F5 to run to run the program</w:t>
+        <w:t>Press Ctrl+F5 to run the program</w:t>
       </w:r>
       <w:r>
         <w:t xml:space="preserve"> without debugging it</w:t>
@@ -4097,7 +4081,6 @@
         </w:numPr>
       </w:pPr>
       <w:r>
-        <w:lastRenderedPageBreak/>
         <w:t xml:space="preserve">Your </w:t>
       </w:r>
       <w:r>
@@ -4767,39 +4750,30 @@
           <w:szCs w:val="18"/>
         </w:rPr>
         <w:br/>
+      </w:r>
+      <w:r>
+        <w:rPr>
+          <w:rFonts w:cs="Consolas"/>
+          <w:color w:val="000000"/>
+          <w:szCs w:val="18"/>
+        </w:rPr>
         <w:t xml:space="preserve">                                                    </w:t>
       </w:r>
       <w:r>
         <w:rPr>
           <w:rFonts w:cs="Consolas"/>
-          <w:color w:val="0000FF"/>
-          <w:szCs w:val="18"/>
-        </w:rPr>
-        <w:t>new</w:t>
-      </w:r>
-      <w:r>
-        <w:rPr>
-          <w:rFonts w:cs="Consolas"/>
-          <w:color w:val="000000"/>
-          <w:szCs w:val="18"/>
-        </w:rPr>
-        <w:t xml:space="preserve"> </w:t>
-      </w:r>
-      <w:r>
-        <w:rPr>
-          <w:rFonts w:cs="Consolas"/>
           <w:color w:val="2B91AF"/>
           <w:szCs w:val="18"/>
         </w:rPr>
-        <w:t>MetadataFileReference</w:t>
-      </w:r>
-      <w:r>
-        <w:rPr>
-          <w:rFonts w:cs="Consolas"/>
-          <w:color w:val="000000"/>
-          <w:szCs w:val="18"/>
-        </w:rPr>
-        <w:t>(</w:t>
+        <w:t>MetadataReference</w:t>
+      </w:r>
+      <w:r>
+        <w:rPr>
+          <w:rFonts w:cs="Consolas"/>
+          <w:color w:val="000000"/>
+          <w:szCs w:val="18"/>
+        </w:rPr>
+        <w:t>.CreateFromFile(</w:t>
       </w:r>
       <w:r>
         <w:rPr>
@@ -5725,7 +5699,7 @@
 
 <file path=word/numbering.xml><?xml version="1.0" encoding="utf-8"?>
 <w:numbering xmlns:wpc="http://schemas.microsoft.com/office/word/2010/wordprocessingCanvas" xmlns:mc="http://schemas.openxmlformats.org/markup-compatibility/2006" xmlns:o="urn:schemas-microsoft-com:office:office" xmlns:r="http://schemas.openxmlformats.org/officeDocument/2006/relationships" xmlns:m="http://schemas.openxmlformats.org/officeDocument/2006/math" xmlns:v="urn:schemas-microsoft-com:vml" xmlns:wp14="http://schemas.microsoft.com/office/word/2010/wordprocessingDrawing" xmlns:wp="http://schemas.openxmlformats.org/drawingml/2006/wordprocessingDrawing" xmlns:w10="urn:schemas-microsoft-com:office:word" xmlns:w="http://schemas.openxmlformats.org/wordprocessingml/2006/main" xmlns:w14="http://schemas.microsoft.com/office/word/2010/wordml" xmlns:w15="http://schemas.microsoft.com/office/word/2012/wordml" xmlns:wpg="http://schemas.microsoft.com/office/word/2010/wordprocessingGroup" xmlns:wpi="http://schemas.microsoft.com/office/word/2010/wordprocessingInk" xmlns:wne="http://schemas.microsoft.com/office/word/2006/wordml" xmlns:wps="http://schemas.microsoft.com/office/word/2010/wordprocessingShape" mc:Ignorable="w14 w15 wp14">
-  <w:abstractNum w:abstractNumId="0">
+  <w:abstractNum w:abstractNumId="0" w15:restartNumberingAfterBreak="0">
     <w:nsid w:val="01C354A0"/>
     <w:multiLevelType w:val="hybridMultilevel"/>
     <w:tmpl w:val="97D0B330"/>
@@ -5811,7 +5785,7 @@
       </w:pPr>
     </w:lvl>
   </w:abstractNum>
-  <w:abstractNum w:abstractNumId="1">
+  <w:abstractNum w:abstractNumId="1" w15:restartNumberingAfterBreak="0">
     <w:nsid w:val="035761D3"/>
     <w:multiLevelType w:val="hybridMultilevel"/>
     <w:tmpl w:val="734EDF56"/>
@@ -5924,7 +5898,7 @@
       </w:rPr>
     </w:lvl>
   </w:abstractNum>
-  <w:abstractNum w:abstractNumId="2">
+  <w:abstractNum w:abstractNumId="2" w15:restartNumberingAfterBreak="0">
     <w:nsid w:val="072F450D"/>
     <w:multiLevelType w:val="hybridMultilevel"/>
     <w:tmpl w:val="3CDACD62"/>
@@ -6019,7 +5993,7 @@
       </w:pPr>
     </w:lvl>
   </w:abstractNum>
-  <w:abstractNum w:abstractNumId="3">
+  <w:abstractNum w:abstractNumId="3" w15:restartNumberingAfterBreak="0">
     <w:nsid w:val="07F85B9D"/>
     <w:multiLevelType w:val="hybridMultilevel"/>
     <w:tmpl w:val="97D0B330"/>
@@ -6105,7 +6079,7 @@
       </w:pPr>
     </w:lvl>
   </w:abstractNum>
-  <w:abstractNum w:abstractNumId="4">
+  <w:abstractNum w:abstractNumId="4" w15:restartNumberingAfterBreak="0">
     <w:nsid w:val="0A3F4500"/>
     <w:multiLevelType w:val="hybridMultilevel"/>
     <w:tmpl w:val="B50E9242"/>
@@ -6194,7 +6168,7 @@
       </w:pPr>
     </w:lvl>
   </w:abstractNum>
-  <w:abstractNum w:abstractNumId="5">
+  <w:abstractNum w:abstractNumId="5" w15:restartNumberingAfterBreak="0">
     <w:nsid w:val="0BC64DC1"/>
     <w:multiLevelType w:val="hybridMultilevel"/>
     <w:tmpl w:val="67048336"/>
@@ -6307,7 +6281,7 @@
       </w:rPr>
     </w:lvl>
   </w:abstractNum>
-  <w:abstractNum w:abstractNumId="6">
+  <w:abstractNum w:abstractNumId="6" w15:restartNumberingAfterBreak="0">
     <w:nsid w:val="0EEC3231"/>
     <w:multiLevelType w:val="hybridMultilevel"/>
     <w:tmpl w:val="75EE9824"/>
@@ -6393,7 +6367,7 @@
       </w:pPr>
     </w:lvl>
   </w:abstractNum>
-  <w:abstractNum w:abstractNumId="7">
+  <w:abstractNum w:abstractNumId="7" w15:restartNumberingAfterBreak="0">
     <w:nsid w:val="0EF21535"/>
     <w:multiLevelType w:val="hybridMultilevel"/>
     <w:tmpl w:val="AEFA5DA2"/>
@@ -6479,7 +6453,7 @@
       </w:pPr>
     </w:lvl>
   </w:abstractNum>
-  <w:abstractNum w:abstractNumId="8">
+  <w:abstractNum w:abstractNumId="8" w15:restartNumberingAfterBreak="0">
     <w:nsid w:val="11F50B08"/>
     <w:multiLevelType w:val="hybridMultilevel"/>
     <w:tmpl w:val="DC728B18"/>
@@ -6565,7 +6539,7 @@
       </w:pPr>
     </w:lvl>
   </w:abstractNum>
-  <w:abstractNum w:abstractNumId="9">
+  <w:abstractNum w:abstractNumId="9" w15:restartNumberingAfterBreak="0">
     <w:nsid w:val="13C80AA5"/>
     <w:multiLevelType w:val="hybridMultilevel"/>
     <w:tmpl w:val="081A3A5A"/>
@@ -6678,7 +6652,7 @@
       </w:rPr>
     </w:lvl>
   </w:abstractNum>
-  <w:abstractNum w:abstractNumId="10">
+  <w:abstractNum w:abstractNumId="10" w15:restartNumberingAfterBreak="0">
     <w:nsid w:val="24742FCB"/>
     <w:multiLevelType w:val="hybridMultilevel"/>
     <w:tmpl w:val="C04473A6"/>
@@ -6767,7 +6741,7 @@
       </w:pPr>
     </w:lvl>
   </w:abstractNum>
-  <w:abstractNum w:abstractNumId="11">
+  <w:abstractNum w:abstractNumId="11" w15:restartNumberingAfterBreak="0">
     <w:nsid w:val="24FA5236"/>
     <w:multiLevelType w:val="hybridMultilevel"/>
     <w:tmpl w:val="D8002F94"/>
@@ -6853,7 +6827,7 @@
       </w:pPr>
     </w:lvl>
   </w:abstractNum>
-  <w:abstractNum w:abstractNumId="12">
+  <w:abstractNum w:abstractNumId="12" w15:restartNumberingAfterBreak="0">
     <w:nsid w:val="29F43D90"/>
     <w:multiLevelType w:val="hybridMultilevel"/>
     <w:tmpl w:val="118C7518"/>
@@ -6939,7 +6913,7 @@
       </w:pPr>
     </w:lvl>
   </w:abstractNum>
-  <w:abstractNum w:abstractNumId="13">
+  <w:abstractNum w:abstractNumId="13" w15:restartNumberingAfterBreak="0">
     <w:nsid w:val="2AA8255C"/>
     <w:multiLevelType w:val="hybridMultilevel"/>
     <w:tmpl w:val="DE5E7EB2"/>
@@ -7028,7 +7002,7 @@
       </w:pPr>
     </w:lvl>
   </w:abstractNum>
-  <w:abstractNum w:abstractNumId="14">
+  <w:abstractNum w:abstractNumId="14" w15:restartNumberingAfterBreak="0">
     <w:nsid w:val="2BE52EC4"/>
     <w:multiLevelType w:val="hybridMultilevel"/>
     <w:tmpl w:val="D8002F94"/>
@@ -7114,7 +7088,7 @@
       </w:pPr>
     </w:lvl>
   </w:abstractNum>
-  <w:abstractNum w:abstractNumId="15">
+  <w:abstractNum w:abstractNumId="15" w15:restartNumberingAfterBreak="0">
     <w:nsid w:val="2D1A0C01"/>
     <w:multiLevelType w:val="hybridMultilevel"/>
     <w:tmpl w:val="8BCEF5C0"/>
@@ -7200,7 +7174,7 @@
       </w:pPr>
     </w:lvl>
   </w:abstractNum>
-  <w:abstractNum w:abstractNumId="16">
+  <w:abstractNum w:abstractNumId="16" w15:restartNumberingAfterBreak="0">
     <w:nsid w:val="2FCA22BB"/>
     <w:multiLevelType w:val="hybridMultilevel"/>
     <w:tmpl w:val="2D243DC0"/>
@@ -7286,7 +7260,7 @@
       </w:pPr>
     </w:lvl>
   </w:abstractNum>
-  <w:abstractNum w:abstractNumId="17">
+  <w:abstractNum w:abstractNumId="17" w15:restartNumberingAfterBreak="0">
     <w:nsid w:val="34F30E53"/>
     <w:multiLevelType w:val="hybridMultilevel"/>
     <w:tmpl w:val="59C8C894"/>
@@ -7375,7 +7349,7 @@
       </w:pPr>
     </w:lvl>
   </w:abstractNum>
-  <w:abstractNum w:abstractNumId="18">
+  <w:abstractNum w:abstractNumId="18" w15:restartNumberingAfterBreak="0">
     <w:nsid w:val="3B2E14FC"/>
     <w:multiLevelType w:val="hybridMultilevel"/>
     <w:tmpl w:val="75BE9C06"/>
@@ -7461,7 +7435,7 @@
       </w:pPr>
     </w:lvl>
   </w:abstractNum>
-  <w:abstractNum w:abstractNumId="19">
+  <w:abstractNum w:abstractNumId="19" w15:restartNumberingAfterBreak="0">
     <w:nsid w:val="3F4925FA"/>
     <w:multiLevelType w:val="hybridMultilevel"/>
     <w:tmpl w:val="E4566E32"/>
@@ -7547,7 +7521,7 @@
       </w:pPr>
     </w:lvl>
   </w:abstractNum>
-  <w:abstractNum w:abstractNumId="20">
+  <w:abstractNum w:abstractNumId="20" w15:restartNumberingAfterBreak="0">
     <w:nsid w:val="40F236F6"/>
     <w:multiLevelType w:val="hybridMultilevel"/>
     <w:tmpl w:val="4DDC5392"/>
@@ -7660,7 +7634,7 @@
       </w:rPr>
     </w:lvl>
   </w:abstractNum>
-  <w:abstractNum w:abstractNumId="21">
+  <w:abstractNum w:abstractNumId="21" w15:restartNumberingAfterBreak="0">
     <w:nsid w:val="452A2436"/>
     <w:multiLevelType w:val="hybridMultilevel"/>
     <w:tmpl w:val="B79C7F6C"/>
@@ -7746,7 +7720,7 @@
       </w:pPr>
     </w:lvl>
   </w:abstractNum>
-  <w:abstractNum w:abstractNumId="22">
+  <w:abstractNum w:abstractNumId="22" w15:restartNumberingAfterBreak="0">
     <w:nsid w:val="4AB70BB2"/>
     <w:multiLevelType w:val="hybridMultilevel"/>
     <w:tmpl w:val="D5C6C3F0"/>
@@ -7832,7 +7806,7 @@
       </w:pPr>
     </w:lvl>
   </w:abstractNum>
-  <w:abstractNum w:abstractNumId="23">
+  <w:abstractNum w:abstractNumId="23" w15:restartNumberingAfterBreak="0">
     <w:nsid w:val="4B106622"/>
     <w:multiLevelType w:val="hybridMultilevel"/>
     <w:tmpl w:val="044AE740"/>
@@ -7945,7 +7919,7 @@
       </w:rPr>
     </w:lvl>
   </w:abstractNum>
-  <w:abstractNum w:abstractNumId="24">
+  <w:abstractNum w:abstractNumId="24" w15:restartNumberingAfterBreak="0">
     <w:nsid w:val="50E06740"/>
     <w:multiLevelType w:val="hybridMultilevel"/>
     <w:tmpl w:val="AE00C6A2"/>
@@ -8031,7 +8005,7 @@
       </w:pPr>
     </w:lvl>
   </w:abstractNum>
-  <w:abstractNum w:abstractNumId="25">
+  <w:abstractNum w:abstractNumId="25" w15:restartNumberingAfterBreak="0">
     <w:nsid w:val="5254198B"/>
     <w:multiLevelType w:val="hybridMultilevel"/>
     <w:tmpl w:val="3558C9EC"/>
@@ -8144,7 +8118,7 @@
       </w:rPr>
     </w:lvl>
   </w:abstractNum>
-  <w:abstractNum w:abstractNumId="26">
+  <w:abstractNum w:abstractNumId="26" w15:restartNumberingAfterBreak="0">
     <w:nsid w:val="53911C85"/>
     <w:multiLevelType w:val="hybridMultilevel"/>
     <w:tmpl w:val="AD8C4BDA"/>
@@ -8233,10 +8207,10 @@
       </w:pPr>
     </w:lvl>
   </w:abstractNum>
-  <w:abstractNum w:abstractNumId="27">
+  <w:abstractNum w:abstractNumId="27" w15:restartNumberingAfterBreak="0">
     <w:nsid w:val="554C09DD"/>
     <w:multiLevelType w:val="hybridMultilevel"/>
-    <w:tmpl w:val="47BC4E04"/>
+    <w:tmpl w:val="5588B6E6"/>
     <w:lvl w:ilvl="0" w:tplc="04090011">
       <w:start w:val="1"/>
       <w:numFmt w:val="decimal"/>
@@ -8319,7 +8293,7 @@
       </w:pPr>
     </w:lvl>
   </w:abstractNum>
-  <w:abstractNum w:abstractNumId="28">
+  <w:abstractNum w:abstractNumId="28" w15:restartNumberingAfterBreak="0">
     <w:nsid w:val="5564377E"/>
     <w:multiLevelType w:val="hybridMultilevel"/>
     <w:tmpl w:val="536CC2A8"/>
@@ -8411,7 +8385,7 @@
       </w:pPr>
     </w:lvl>
   </w:abstractNum>
-  <w:abstractNum w:abstractNumId="29">
+  <w:abstractNum w:abstractNumId="29" w15:restartNumberingAfterBreak="0">
     <w:nsid w:val="55915D6F"/>
     <w:multiLevelType w:val="hybridMultilevel"/>
     <w:tmpl w:val="84646290"/>
@@ -8524,7 +8498,7 @@
       </w:rPr>
     </w:lvl>
   </w:abstractNum>
-  <w:abstractNum w:abstractNumId="30">
+  <w:abstractNum w:abstractNumId="30" w15:restartNumberingAfterBreak="0">
     <w:nsid w:val="61D20361"/>
     <w:multiLevelType w:val="hybridMultilevel"/>
     <w:tmpl w:val="E4566E32"/>
@@ -8610,7 +8584,7 @@
       </w:pPr>
     </w:lvl>
   </w:abstractNum>
-  <w:abstractNum w:abstractNumId="31">
+  <w:abstractNum w:abstractNumId="31" w15:restartNumberingAfterBreak="0">
     <w:nsid w:val="61E55BAA"/>
     <w:multiLevelType w:val="hybridMultilevel"/>
     <w:tmpl w:val="8C3AF6B6"/>
@@ -8723,7 +8697,7 @@
       </w:rPr>
     </w:lvl>
   </w:abstractNum>
-  <w:abstractNum w:abstractNumId="32">
+  <w:abstractNum w:abstractNumId="32" w15:restartNumberingAfterBreak="0">
     <w:nsid w:val="718379F7"/>
     <w:multiLevelType w:val="hybridMultilevel"/>
     <w:tmpl w:val="BE486792"/>
@@ -8812,7 +8786,7 @@
       </w:pPr>
     </w:lvl>
   </w:abstractNum>
-  <w:abstractNum w:abstractNumId="33">
+  <w:abstractNum w:abstractNumId="33" w15:restartNumberingAfterBreak="0">
     <w:nsid w:val="73FD08FB"/>
     <w:multiLevelType w:val="hybridMultilevel"/>
     <w:tmpl w:val="8AA0BF52"/>
@@ -8901,7 +8875,7 @@
       </w:pPr>
     </w:lvl>
   </w:abstractNum>
-  <w:abstractNum w:abstractNumId="34">
+  <w:abstractNum w:abstractNumId="34" w15:restartNumberingAfterBreak="0">
     <w:nsid w:val="78581436"/>
     <w:multiLevelType w:val="hybridMultilevel"/>
     <w:tmpl w:val="425C58C2"/>
@@ -8987,7 +8961,7 @@
       </w:pPr>
     </w:lvl>
   </w:abstractNum>
-  <w:abstractNum w:abstractNumId="35">
+  <w:abstractNum w:abstractNumId="35" w15:restartNumberingAfterBreak="0">
     <w:nsid w:val="79F34500"/>
     <w:multiLevelType w:val="hybridMultilevel"/>
     <w:tmpl w:val="1340D27E"/>
@@ -9079,7 +9053,7 @@
       </w:pPr>
     </w:lvl>
   </w:abstractNum>
-  <w:abstractNum w:abstractNumId="36">
+  <w:abstractNum w:abstractNumId="36" w15:restartNumberingAfterBreak="0">
     <w:nsid w:val="7A044BD2"/>
     <w:multiLevelType w:val="hybridMultilevel"/>
     <w:tmpl w:val="FBBE6D66"/>
@@ -9192,7 +9166,7 @@
       </w:rPr>
     </w:lvl>
   </w:abstractNum>
-  <w:abstractNum w:abstractNumId="37">
+  <w:abstractNum w:abstractNumId="37" w15:restartNumberingAfterBreak="0">
     <w:nsid w:val="7FF122D8"/>
     <w:multiLevelType w:val="hybridMultilevel"/>
     <w:tmpl w:val="FD6E25AA"/>
@@ -10107,7 +10081,6 @@
       <w:spacing w:after="0" w:line="240" w:lineRule="auto"/>
     </w:pPr>
     <w:tblPr>
-      <w:tblInd w:w="0" w:type="dxa"/>
       <w:tblBorders>
         <w:top w:val="single" w:sz="4" w:space="0" w:color="auto"/>
         <w:left w:val="single" w:sz="4" w:space="0" w:color="auto"/>
@@ -10116,12 +10089,6 @@
         <w:insideH w:val="single" w:sz="4" w:space="0" w:color="auto"/>
         <w:insideV w:val="single" w:sz="4" w:space="0" w:color="auto"/>
       </w:tblBorders>
-      <w:tblCellMar>
-        <w:top w:w="0" w:type="dxa"/>
-        <w:left w:w="108" w:type="dxa"/>
-        <w:bottom w:w="0" w:type="dxa"/>
-        <w:right w:w="108" w:type="dxa"/>
-      </w:tblCellMar>
     </w:tblPr>
   </w:style>
   <w:style w:type="character" w:styleId="CommentReference">

</xml_diff>